<commit_message>
update en informe para el repositorio
</commit_message>
<xml_diff>
--- a/doc/Informe de Desarrollo de la Aplicación Web.docx
+++ b/doc/Informe de Desarrollo de la Aplicación Web.docx
@@ -497,28 +497,6 @@
     <w:p>
       <w:pPr>
         <w:spacing w:before="100" w:beforeAutospacing="1" w:after="100" w:afterAutospacing="1" w:line="240" w:lineRule="auto"/>
-        <w:rPr>
-          <w:rFonts w:ascii="Times New Roman" w:eastAsia="Times New Roman" w:hAnsi="Times New Roman" w:cs="Times New Roman"/>
-          <w:sz w:val="24"/>
-          <w:szCs w:val="24"/>
-          <w:lang w:eastAsia="es-PE"/>
-        </w:rPr>
-      </w:pPr>
-      <w:r>
-        <w:rPr>
-          <w:rFonts w:ascii="Times New Roman" w:eastAsia="Times New Roman" w:hAnsi="Times New Roman" w:cs="Times New Roman"/>
-          <w:i/>
-          <w:iCs/>
-          <w:sz w:val="24"/>
-          <w:szCs w:val="24"/>
-          <w:lang w:eastAsia="es-PE"/>
-        </w:rPr>
-        <w:t>(Aquí se deben insertar las capturas de pantalla del repositorio en GitHub)</w:t>
-      </w:r>
-    </w:p>
-    <w:p>
-      <w:pPr>
-        <w:spacing w:before="100" w:beforeAutospacing="1" w:after="100" w:afterAutospacing="1" w:line="240" w:lineRule="auto"/>
         <w:outlineLvl w:val="2"/>
         <w:rPr>
           <w:rFonts w:ascii="Times New Roman" w:eastAsia="Times New Roman" w:hAnsi="Times New Roman" w:cs="Times New Roman"/>
@@ -531,6 +509,52 @@
       </w:pPr>
       <w:r>
         <w:rPr>
+          <w:noProof/>
+          <w:lang w:eastAsia="es-PE"/>
+        </w:rPr>
+        <w:lastRenderedPageBreak/>
+        <w:drawing>
+          <wp:inline distT="0" distB="0" distL="0" distR="0" wp14:anchorId="3FD49B39" wp14:editId="665CE3C4">
+            <wp:extent cx="5400040" cy="3117215"/>
+            <wp:effectExtent l="0" t="0" r="0" b="6985"/>
+            <wp:docPr id="1" name="Imagen 1"/>
+            <wp:cNvGraphicFramePr>
+              <a:graphicFrameLocks xmlns:a="http://schemas.openxmlformats.org/drawingml/2006/main" noChangeAspect="1"/>
+            </wp:cNvGraphicFramePr>
+            <a:graphic xmlns:a="http://schemas.openxmlformats.org/drawingml/2006/main">
+              <a:graphicData uri="http://schemas.openxmlformats.org/drawingml/2006/picture">
+                <pic:pic xmlns:pic="http://schemas.openxmlformats.org/drawingml/2006/picture">
+                  <pic:nvPicPr>
+                    <pic:cNvPr id="1" name=""/>
+                    <pic:cNvPicPr/>
+                  </pic:nvPicPr>
+                  <pic:blipFill>
+                    <a:blip r:embed="rId5"/>
+                    <a:stretch>
+                      <a:fillRect/>
+                    </a:stretch>
+                  </pic:blipFill>
+                  <pic:spPr>
+                    <a:xfrm>
+                      <a:off x="0" y="0"/>
+                      <a:ext cx="5400040" cy="3117215"/>
+                    </a:xfrm>
+                    <a:prstGeom prst="rect">
+                      <a:avLst/>
+                    </a:prstGeom>
+                  </pic:spPr>
+                </pic:pic>
+              </a:graphicData>
+            </a:graphic>
+          </wp:inline>
+        </w:drawing>
+      </w:r>
+    </w:p>
+    <w:p>
+      <w:pPr>
+        <w:spacing w:before="100" w:beforeAutospacing="1" w:after="100" w:afterAutospacing="1" w:line="240" w:lineRule="auto"/>
+        <w:outlineLvl w:val="2"/>
+        <w:rPr>
           <w:rFonts w:ascii="Times New Roman" w:eastAsia="Times New Roman" w:hAnsi="Times New Roman" w:cs="Times New Roman"/>
           <w:b/>
           <w:bCs/>
@@ -538,106 +562,136 @@
           <w:szCs w:val="27"/>
           <w:lang w:eastAsia="es-PE"/>
         </w:rPr>
-        <w:t>6. Enlace de Publicación en GitHub</w:t>
-      </w:r>
-    </w:p>
-    <w:p>
-      <w:pPr>
-        <w:spacing w:before="100" w:beforeAutospacing="1" w:after="100" w:afterAutospacing="1" w:line="240" w:lineRule="auto"/>
-        <w:rPr>
-          <w:rFonts w:ascii="Times New Roman" w:eastAsia="Times New Roman" w:hAnsi="Times New Roman" w:cs="Times New Roman"/>
-          <w:sz w:val="24"/>
-          <w:szCs w:val="24"/>
-          <w:lang w:eastAsia="es-PE"/>
-        </w:rPr>
-      </w:pPr>
-      <w:r>
-        <w:rPr>
-          <w:rFonts w:ascii="Times New Roman" w:eastAsia="Times New Roman" w:hAnsi="Times New Roman" w:cs="Times New Roman"/>
-          <w:sz w:val="24"/>
-          <w:szCs w:val="24"/>
-          <w:lang w:eastAsia="es-PE"/>
-        </w:rPr>
-        <w:t xml:space="preserve">El código fuente del proyecto está disponible en el siguiente enlace: </w:t>
-      </w:r>
-      <w:hyperlink r:id="rId5" w:history="1">
-        <w:r>
-          <w:rPr>
-            <w:rFonts w:ascii="Times New Roman" w:eastAsia="Times New Roman" w:hAnsi="Times New Roman" w:cs="Times New Roman"/>
-            <w:b/>
-            <w:bCs/>
-            <w:color w:val="0000FF"/>
-            <w:sz w:val="24"/>
-            <w:szCs w:val="24"/>
-            <w:u w:val="single"/>
-            <w:lang w:eastAsia="es-PE"/>
-          </w:rPr>
-          <w:t>Repositorio GitHub</w:t>
-        </w:r>
-      </w:hyperlink>
-    </w:p>
-    <w:p>
-      <w:pPr>
-        <w:spacing w:before="100" w:beforeAutospacing="1" w:after="100" w:afterAutospacing="1" w:line="240" w:lineRule="auto"/>
-        <w:rPr>
-          <w:rFonts w:ascii="Times New Roman" w:eastAsia="Times New Roman" w:hAnsi="Times New Roman" w:cs="Times New Roman"/>
-          <w:sz w:val="24"/>
-          <w:szCs w:val="24"/>
-          <w:lang w:eastAsia="es-PE"/>
-        </w:rPr>
-      </w:pPr>
-    </w:p>
-    <w:p>
-      <w:pPr>
-        <w:spacing w:before="100" w:beforeAutospacing="1" w:after="100" w:afterAutospacing="1" w:line="240" w:lineRule="auto"/>
-        <w:rPr>
-          <w:rFonts w:ascii="Times New Roman" w:eastAsia="Times New Roman" w:hAnsi="Times New Roman" w:cs="Times New Roman"/>
-          <w:sz w:val="24"/>
-          <w:szCs w:val="24"/>
-          <w:lang w:eastAsia="es-PE"/>
-        </w:rPr>
-      </w:pPr>
-      <w:r>
-        <w:rPr>
-          <w:rFonts w:ascii="Times New Roman" w:eastAsia="Times New Roman" w:hAnsi="Times New Roman" w:cs="Times New Roman"/>
-          <w:sz w:val="24"/>
-          <w:szCs w:val="24"/>
-          <w:lang w:eastAsia="es-PE"/>
-        </w:rPr>
-        <w:t>Integrantes:</w:t>
-      </w:r>
-    </w:p>
-    <w:p>
-      <w:pPr>
-        <w:spacing w:before="100" w:beforeAutospacing="1" w:after="100" w:afterAutospacing="1" w:line="240" w:lineRule="auto"/>
-        <w:rPr>
-          <w:rFonts w:ascii="Times New Roman" w:eastAsia="Times New Roman" w:hAnsi="Times New Roman" w:cs="Times New Roman"/>
-          <w:sz w:val="24"/>
-          <w:szCs w:val="24"/>
-          <w:lang w:eastAsia="es-PE"/>
-        </w:rPr>
-      </w:pPr>
-      <w:r>
-        <w:rPr>
-          <w:rFonts w:ascii="Times New Roman" w:eastAsia="Times New Roman" w:hAnsi="Times New Roman" w:cs="Times New Roman"/>
-          <w:sz w:val="24"/>
-          <w:szCs w:val="24"/>
-          <w:lang w:eastAsia="es-PE"/>
-        </w:rPr>
-        <w:t xml:space="preserve">Rommel Mercado </w:t>
-      </w:r>
-      <w:proofErr w:type="spellStart"/>
-      <w:r>
-        <w:rPr>
-          <w:rFonts w:ascii="Times New Roman" w:eastAsia="Times New Roman" w:hAnsi="Times New Roman" w:cs="Times New Roman"/>
-          <w:sz w:val="24"/>
-          <w:szCs w:val="24"/>
-          <w:lang w:eastAsia="es-PE"/>
-        </w:rPr>
-        <w:t>Rodriguez</w:t>
-      </w:r>
+      </w:pPr>
       <w:bookmarkStart w:id="0" w:name="_GoBack"/>
       <w:bookmarkEnd w:id="0"/>
+      <w:r>
+        <w:rPr>
+          <w:rFonts w:ascii="Times New Roman" w:eastAsia="Times New Roman" w:hAnsi="Times New Roman" w:cs="Times New Roman"/>
+          <w:b/>
+          <w:bCs/>
+          <w:sz w:val="27"/>
+          <w:szCs w:val="27"/>
+          <w:lang w:eastAsia="es-PE"/>
+        </w:rPr>
+        <w:t>6. Enlace de Publicación en GitHub</w:t>
+      </w:r>
+    </w:p>
+    <w:p>
+      <w:pPr>
+        <w:spacing w:before="100" w:beforeAutospacing="1" w:after="100" w:afterAutospacing="1" w:line="240" w:lineRule="auto"/>
+        <w:rPr>
+          <w:rFonts w:ascii="Times New Roman" w:eastAsia="Times New Roman" w:hAnsi="Times New Roman" w:cs="Times New Roman"/>
+          <w:sz w:val="24"/>
+          <w:szCs w:val="24"/>
+          <w:lang w:eastAsia="es-PE"/>
+        </w:rPr>
+      </w:pPr>
+      <w:r>
+        <w:rPr>
+          <w:rFonts w:ascii="Times New Roman" w:eastAsia="Times New Roman" w:hAnsi="Times New Roman" w:cs="Times New Roman"/>
+          <w:sz w:val="24"/>
+          <w:szCs w:val="24"/>
+          <w:lang w:eastAsia="es-PE"/>
+        </w:rPr>
+        <w:t xml:space="preserve">El código fuente del proyecto está disponible en el siguiente enlace: </w:t>
+      </w:r>
+    </w:p>
+    <w:p>
+      <w:pPr>
+        <w:spacing w:before="100" w:beforeAutospacing="1" w:after="100" w:afterAutospacing="1" w:line="240" w:lineRule="auto"/>
+        <w:rPr>
+          <w:rFonts w:ascii="Times New Roman" w:eastAsia="Times New Roman" w:hAnsi="Times New Roman" w:cs="Times New Roman"/>
+          <w:sz w:val="24"/>
+          <w:szCs w:val="24"/>
+          <w:lang w:eastAsia="es-PE"/>
+        </w:rPr>
+      </w:pPr>
+      <w:r>
+        <w:rPr>
+          <w:rFonts w:ascii="Times New Roman" w:eastAsia="Times New Roman" w:hAnsi="Times New Roman" w:cs="Times New Roman"/>
+          <w:sz w:val="24"/>
+          <w:szCs w:val="24"/>
+          <w:lang w:eastAsia="es-PE"/>
+        </w:rPr>
+        <w:t>https://github.com/rommelcertus/ProyectoGrupo4</w:t>
+      </w:r>
+    </w:p>
+    <w:p>
+      <w:pPr>
+        <w:spacing w:before="100" w:beforeAutospacing="1" w:after="100" w:afterAutospacing="1" w:line="240" w:lineRule="auto"/>
+        <w:rPr>
+          <w:rFonts w:ascii="Times New Roman" w:eastAsia="Times New Roman" w:hAnsi="Times New Roman" w:cs="Times New Roman"/>
+          <w:b/>
+          <w:sz w:val="24"/>
+          <w:szCs w:val="24"/>
+          <w:lang w:eastAsia="es-PE"/>
+        </w:rPr>
+      </w:pPr>
+    </w:p>
+    <w:p>
+      <w:pPr>
+        <w:spacing w:before="100" w:beforeAutospacing="1" w:after="100" w:afterAutospacing="1" w:line="240" w:lineRule="auto"/>
+        <w:rPr>
+          <w:rFonts w:ascii="Times New Roman" w:eastAsia="Times New Roman" w:hAnsi="Times New Roman" w:cs="Times New Roman"/>
+          <w:b/>
+          <w:sz w:val="24"/>
+          <w:szCs w:val="24"/>
+          <w:lang w:eastAsia="es-PE"/>
+        </w:rPr>
+      </w:pPr>
+    </w:p>
+    <w:p>
+      <w:pPr>
+        <w:spacing w:before="100" w:beforeAutospacing="1" w:after="100" w:afterAutospacing="1" w:line="240" w:lineRule="auto"/>
+        <w:rPr>
+          <w:rFonts w:ascii="Times New Roman" w:eastAsia="Times New Roman" w:hAnsi="Times New Roman" w:cs="Times New Roman"/>
+          <w:b/>
+          <w:sz w:val="24"/>
+          <w:szCs w:val="24"/>
+          <w:lang w:eastAsia="es-PE"/>
+        </w:rPr>
+      </w:pPr>
+      <w:r>
+        <w:rPr>
+          <w:rFonts w:ascii="Times New Roman" w:eastAsia="Times New Roman" w:hAnsi="Times New Roman" w:cs="Times New Roman"/>
+          <w:b/>
+          <w:sz w:val="24"/>
+          <w:szCs w:val="24"/>
+          <w:lang w:eastAsia="es-PE"/>
+        </w:rPr>
+        <w:t>Integrantes:</w:t>
+      </w:r>
+    </w:p>
+    <w:p>
+      <w:pPr>
+        <w:spacing w:before="100" w:beforeAutospacing="1" w:after="100" w:afterAutospacing="1" w:line="240" w:lineRule="auto"/>
+        <w:rPr>
+          <w:rFonts w:ascii="Times New Roman" w:eastAsia="Times New Roman" w:hAnsi="Times New Roman" w:cs="Times New Roman"/>
+          <w:sz w:val="24"/>
+          <w:szCs w:val="24"/>
+          <w:lang w:eastAsia="es-PE"/>
+        </w:rPr>
+      </w:pPr>
+      <w:r>
+        <w:rPr>
+          <w:rFonts w:ascii="Times New Roman" w:eastAsia="Times New Roman" w:hAnsi="Times New Roman" w:cs="Times New Roman"/>
+          <w:sz w:val="24"/>
+          <w:szCs w:val="24"/>
+          <w:lang w:eastAsia="es-PE"/>
+        </w:rPr>
+        <w:t xml:space="preserve">Rommel Mercado </w:t>
+      </w:r>
+      <w:proofErr w:type="spellStart"/>
+      <w:r>
+        <w:rPr>
+          <w:rFonts w:ascii="Times New Roman" w:eastAsia="Times New Roman" w:hAnsi="Times New Roman" w:cs="Times New Roman"/>
+          <w:sz w:val="24"/>
+          <w:szCs w:val="24"/>
+          <w:lang w:eastAsia="es-PE"/>
+        </w:rPr>
+        <w:t>Rodriguez</w:t>
+      </w:r>
       <w:proofErr w:type="spellEnd"/>
     </w:p>
     <w:p>

</xml_diff>